<commit_message>
MAJ tableau synthèse + Add docs
</commit_message>
<xml_diff>
--- a/documents/VeillesTechnologiques/VeilleTechno_TS.docx
+++ b/documents/VeillesTechnologiques/VeilleTechno_TS.docx
@@ -333,26 +333,15 @@
                 <w:webHidden/>
                 <w:sz w:val="28"/>
               </w:rPr>
+              <w:fldChar w:fldCharType="separate"/>
             </w:r>
             <w:r>
               <w:rPr>
-                <w:b w:val="0"/>
-                <w:bCs w:val="0"/>
                 <w:noProof/>
                 <w:webHidden/>
                 <w:sz w:val="28"/>
               </w:rPr>
-              <w:fldChar w:fldCharType="separate"/>
-            </w:r>
-            <w:r>
-              <w:rPr>
-                <w:b w:val="0"/>
-                <w:bCs w:val="0"/>
-                <w:noProof/>
-                <w:webHidden/>
-                <w:sz w:val="28"/>
-              </w:rPr>
-              <w:t>2</w:t>
+              <w:t>Erreur ! Signet non défini.</w:t>
             </w:r>
             <w:r>
               <w:rPr>

</xml_diff>